<commit_message>
Givet 2 nye stories til Profilen
</commit_message>
<xml_diff>
--- a/User Stories/Profil User stories.docx
+++ b/User Stories/Profil User stories.docx
@@ -7,16 +7,8 @@
         <w:rPr>
           <w:b/>
         </w:rPr>
-        <w:t xml:space="preserve">Profil User </w:t>
-      </w:r>
-      <w:proofErr w:type="spellStart"/>
-      <w:r>
-        <w:rPr>
-          <w:b/>
-        </w:rPr>
-        <w:t>stories</w:t>
-      </w:r>
-      <w:proofErr w:type="spellEnd"/>
+        <w:t>Profil User stories</w:t>
+      </w:r>
     </w:p>
     <w:p>
       <w:r>
@@ -103,40 +95,66 @@
         <w:br/>
       </w:r>
       <w:r>
-        <w:t>Som bruger vil jeg gerne kunne søge efter en profil, baseret på</w:t>
-      </w:r>
-      <w:r>
-        <w:t xml:space="preserve"> et</w:t>
+        <w:t>Som bruger vil jeg gerne kunne søge efter en profil, baseret på et tag, så jeg kan se profilsiden på denne profil.</w:t>
+      </w:r>
+      <w:r>
+        <w:br/>
+      </w:r>
+      <w:r>
+        <w:br/>
+      </w:r>
+      <w:r>
+        <w:rPr>
+          <w:b/>
+        </w:rPr>
+        <w:t>Tilføj ven:</w:t>
       </w:r>
       <w:r>
         <w:t xml:space="preserve"> </w:t>
       </w:r>
       <w:r>
-        <w:t>tag</w:t>
-      </w:r>
-      <w:r>
-        <w:t>, så jeg kan se profilsiden på denne profil.</w:t>
-      </w:r>
-      <w:r>
-        <w:br/>
-      </w:r>
-      <w:r>
-        <w:br/>
-      </w:r>
-      <w:r>
-        <w:rPr>
-          <w:b/>
-        </w:rPr>
-        <w:t>Tilføj ven:</w:t>
+        <w:br/>
+      </w:r>
+      <w:r>
+        <w:t>Som bruger vil jeg gerne kunne tilføje en ven, gennem deres profilside, så jeg kan kommunikere med denne profil.</w:t>
+      </w:r>
+    </w:p>
+    <w:p>
+      <w:r>
+        <w:rPr>
+          <w:b/>
+        </w:rPr>
+        <w:t>Se ven</w:t>
+      </w:r>
+      <w:r>
+        <w:rPr>
+          <w:b/>
+        </w:rPr>
+        <w:t>:</w:t>
       </w:r>
       <w:r>
         <w:t xml:space="preserve"> </w:t>
       </w:r>
       <w:r>
         <w:br/>
-      </w:r>
-      <w:r>
-        <w:t>Som bruger vil jeg gerne kunne tilføje en ven, gennem deres profilside, så jeg kan kommunikere med denne profil.</w:t>
+        <w:t>Som bruger vil jeg</w:t>
+      </w:r>
+      <w:r>
+        <w:t xml:space="preserve"> gerne</w:t>
+      </w:r>
+      <w:r>
+        <w:t xml:space="preserve"> kunne se mine</w:t>
+      </w:r>
+      <w:r>
+        <w:t xml:space="preserve"> tilføjet</w:t>
+      </w:r>
+      <w:r>
+        <w:t xml:space="preserve"> venner</w:t>
+      </w:r>
+      <w:bookmarkStart w:id="0" w:name="_GoBack"/>
+      <w:bookmarkEnd w:id="0"/>
+      <w:r>
+        <w:t>.</w:t>
       </w:r>
     </w:p>
     <w:p>
@@ -211,14 +229,46 @@
       </w:r>
       <w:r>
         <w:br/>
-        <w:t>Som bruger vil jeg kunne tilføje og ændre min pro</w:t>
-      </w:r>
-      <w:bookmarkStart w:id="0" w:name="_GoBack"/>
-      <w:bookmarkEnd w:id="0"/>
-      <w:r>
-        <w:t xml:space="preserve">fil beskrivelse, så min profil bliver mere personlig. </w:t>
+        <w:t>Som bruger vil jeg kunne tilføje og ændre min profil beskrivelse, så mi</w:t>
+      </w:r>
+      <w:r>
+        <w:t>n profil bliver mere personlig.</w:t>
       </w:r>
     </w:p>
+    <w:p>
+      <w:r>
+        <w:rPr>
+          <w:b/>
+        </w:rPr>
+        <w:t xml:space="preserve">Rediger </w:t>
+      </w:r>
+      <w:r>
+        <w:rPr>
+          <w:b/>
+        </w:rPr>
+        <w:t>profilkoden</w:t>
+      </w:r>
+      <w:r>
+        <w:rPr>
+          <w:b/>
+        </w:rPr>
+        <w:t>:</w:t>
+      </w:r>
+      <w:r>
+        <w:t xml:space="preserve"> </w:t>
+      </w:r>
+      <w:r>
+        <w:br/>
+        <w:t>Som bruger vil jeg</w:t>
+      </w:r>
+      <w:r>
+        <w:t xml:space="preserve"> kunne med rimelig sikkerhed ændre min kode til min egen profil</w:t>
+      </w:r>
+      <w:r>
+        <w:t>.</w:t>
+      </w:r>
+    </w:p>
+    <w:p/>
     <w:sectPr>
       <w:pgSz w:w="11906" w:h="16838"/>
       <w:pgMar w:top="1701" w:right="1134" w:bottom="1701" w:left="1134" w:header="708" w:footer="708" w:gutter="0"/>

</xml_diff>

<commit_message>
Prøver igen at redigere user stories
</commit_message>
<xml_diff>
--- a/User Stories/Profil User stories.docx
+++ b/User Stories/Profil User stories.docx
@@ -149,12 +149,7 @@
         <w:t xml:space="preserve"> tilføjet</w:t>
       </w:r>
       <w:r>
-        <w:t xml:space="preserve"> venner</w:t>
-      </w:r>
-      <w:bookmarkStart w:id="0" w:name="_GoBack"/>
-      <w:bookmarkEnd w:id="0"/>
-      <w:r>
-        <w:t>.</w:t>
+        <w:t xml:space="preserve"> venner.</w:t>
       </w:r>
     </w:p>
     <w:p>
@@ -259,16 +254,16 @@
       </w:r>
       <w:r>
         <w:br/>
-        <w:t>Som bruger vil jeg</w:t>
-      </w:r>
-      <w:r>
-        <w:t xml:space="preserve"> kunne med rimelig sikkerhed ændre min kode til min egen profil</w:t>
-      </w:r>
-      <w:r>
-        <w:t>.</w:t>
+        <w:t>Som bruger vil jeg kunne med rimelig sikkerhed ændre min kode til min egen profil.</w:t>
       </w:r>
     </w:p>
-    <w:p/>
+    <w:p>
+      <w:r>
+        <w:t>//Test</w:t>
+      </w:r>
+      <w:bookmarkStart w:id="0" w:name="_GoBack"/>
+      <w:bookmarkEnd w:id="0"/>
+    </w:p>
     <w:sectPr>
       <w:pgSz w:w="11906" w:h="16838"/>
       <w:pgMar w:top="1701" w:right="1134" w:bottom="1701" w:left="1134" w:header="708" w:footer="708" w:gutter="0"/>

</xml_diff>